<commit_message>
Update documentation for recent TSTool enhancements.
</commit_message>
<xml_diff>
--- a/doc/UserManual/Word/55_Command_Comment.docx
+++ b/doc/UserManual/Word/55_Command_Comment.docx
@@ -39,13 +39,13 @@
         <w:t>1</w:t>
       </w:r>
       <w:r>
-        <w:t>0.</w:t>
-      </w:r>
-      <w:r>
-        <w:t>2</w:t>
-      </w:r>
-      <w:r>
-        <w:t>7</w:t>
+        <w:t>1</w:t>
+      </w:r>
+      <w:r>
+        <w:t>.</w:t>
+      </w:r>
+      <w:r>
+        <w:t>03</w:t>
       </w:r>
       <w:r>
         <w:t>.0</w:t>
@@ -60,19 +60,22 @@
         <w:t>1</w:t>
       </w:r>
       <w:r>
-        <w:t>4</w:t>
+        <w:t>5</w:t>
       </w:r>
       <w:r>
         <w:t>-0</w:t>
       </w:r>
       <w:r>
-        <w:t>2</w:t>
+        <w:t>5</w:t>
       </w:r>
       <w:r>
         <w:t>-</w:t>
       </w:r>
       <w:r>
-        <w:t>18</w:t>
+        <w:t>3</w:t>
+      </w:r>
+      <w:r>
+        <w:t>1</w:t>
       </w:r>
     </w:p>
     <w:p>
@@ -210,12 +213,13 @@
           <w:insideH w:val="single" w:sz="4" w:space="0" w:color="auto"/>
           <w:insideV w:val="single" w:sz="4" w:space="0" w:color="auto"/>
         </w:tblBorders>
+        <w:tblLayout w:type="fixed"/>
         <w:tblLook w:val="0000" w:firstRow="0" w:lastRow="0" w:firstColumn="0" w:lastColumn="0" w:noHBand="0" w:noVBand="0"/>
       </w:tblPr>
       <w:tblGrid>
-        <w:gridCol w:w="2242"/>
-        <w:gridCol w:w="2857"/>
-        <w:gridCol w:w="4251"/>
+        <w:gridCol w:w="3325"/>
+        <w:gridCol w:w="2070"/>
+        <w:gridCol w:w="3955"/>
       </w:tblGrid>
       <w:tr>
         <w:trPr>
@@ -223,7 +227,7 @@
         </w:trPr>
         <w:tc>
           <w:tcPr>
-            <w:tcW w:w="2243" w:type="dxa"/>
+            <w:tcW w:w="3325" w:type="dxa"/>
             <w:shd w:val="clear" w:color="auto" w:fill="C0C0C0"/>
           </w:tcPr>
           <w:p>
@@ -237,7 +241,7 @@
         </w:tc>
         <w:tc>
           <w:tcPr>
-            <w:tcW w:w="2857" w:type="dxa"/>
+            <w:tcW w:w="2070" w:type="dxa"/>
             <w:shd w:val="clear" w:color="auto" w:fill="C0C0C0"/>
           </w:tcPr>
           <w:p>
@@ -251,7 +255,7 @@
         </w:tc>
         <w:tc>
           <w:tcPr>
-            <w:tcW w:w="4335" w:type="dxa"/>
+            <w:tcW w:w="3955" w:type="dxa"/>
             <w:shd w:val="clear" w:color="auto" w:fill="C0C0C0"/>
           </w:tcPr>
           <w:p>
@@ -270,7 +274,7 @@
         </w:trPr>
         <w:tc>
           <w:tcPr>
-            <w:tcW w:w="2243" w:type="dxa"/>
+            <w:tcW w:w="3325" w:type="dxa"/>
           </w:tcPr>
           <w:p>
             <w:pPr>
@@ -288,7 +292,7 @@
         </w:tc>
         <w:tc>
           <w:tcPr>
-            <w:tcW w:w="2857" w:type="dxa"/>
+            <w:tcW w:w="2070" w:type="dxa"/>
           </w:tcPr>
           <w:p>
             <w:pPr>
@@ -297,16 +301,13 @@
               </w:rPr>
             </w:pPr>
             <w:r>
-              <w:t xml:space="preserve">TSTool </w:t>
-            </w:r>
-            <w:r>
-              <w:t>command processor</w:t>
+              <w:t>TSTool command processor</w:t>
             </w:r>
           </w:p>
         </w:tc>
         <w:tc>
           <w:tcPr>
-            <w:tcW w:w="4335" w:type="dxa"/>
+            <w:tcW w:w="3955" w:type="dxa"/>
           </w:tcPr>
           <w:p>
             <w:r>
@@ -321,7 +322,7 @@
         </w:trPr>
         <w:tc>
           <w:tcPr>
-            <w:tcW w:w="2243" w:type="dxa"/>
+            <w:tcW w:w="3325" w:type="dxa"/>
           </w:tcPr>
           <w:p>
             <w:pPr>
@@ -387,7 +388,7 @@
         </w:tc>
         <w:tc>
           <w:tcPr>
-            <w:tcW w:w="2857" w:type="dxa"/>
+            <w:tcW w:w="2070" w:type="dxa"/>
           </w:tcPr>
           <w:p>
             <w:proofErr w:type="spellStart"/>
@@ -408,7 +409,7 @@
         </w:tc>
         <w:tc>
           <w:tcPr>
-            <w:tcW w:w="4335" w:type="dxa"/>
+            <w:tcW w:w="3955" w:type="dxa"/>
           </w:tcPr>
           <w:p>
             <w:r>
@@ -423,7 +424,7 @@
         </w:trPr>
         <w:tc>
           <w:tcPr>
-            <w:tcW w:w="2243" w:type="dxa"/>
+            <w:tcW w:w="3325" w:type="dxa"/>
           </w:tcPr>
           <w:p>
             <w:pPr>
@@ -482,8 +483,21 @@
         </w:tc>
         <w:tc>
           <w:tcPr>
-            <w:tcW w:w="2857" w:type="dxa"/>
+            <w:tcW w:w="2070" w:type="dxa"/>
           </w:tcPr>
+          <w:p>
+            <w:pPr>
+              <w:rPr>
+                <w:rStyle w:val="RTiSWDocLiteralText"/>
+              </w:rPr>
+            </w:pPr>
+            <w:r>
+              <w:rPr>
+                <w:rStyle w:val="RTiSWDocLiteralText"/>
+              </w:rPr>
+              <w:t>Create</w:t>
+            </w:r>
+          </w:p>
           <w:p>
             <w:pPr>
               <w:rPr>
@@ -495,7 +509,7 @@
               <w:rPr>
                 <w:rStyle w:val="RTiSWDocLiteralText"/>
               </w:rPr>
-              <w:t>CreateRegressionTest</w:t>
+              <w:t>RegressionTest</w:t>
             </w:r>
             <w:proofErr w:type="spellEnd"/>
           </w:p>
@@ -518,7 +532,7 @@
         </w:tc>
         <w:tc>
           <w:tcPr>
-            <w:tcW w:w="4335" w:type="dxa"/>
+            <w:tcW w:w="3955" w:type="dxa"/>
           </w:tcPr>
           <w:p>
             <w:r>
@@ -533,7 +547,7 @@
         </w:trPr>
         <w:tc>
           <w:tcPr>
-            <w:tcW w:w="2243" w:type="dxa"/>
+            <w:tcW w:w="3325" w:type="dxa"/>
           </w:tcPr>
           <w:p>
             <w:pPr>
@@ -559,7 +573,7 @@
         </w:tc>
         <w:tc>
           <w:tcPr>
-            <w:tcW w:w="2857" w:type="dxa"/>
+            <w:tcW w:w="2070" w:type="dxa"/>
           </w:tcPr>
           <w:p>
             <w:r>
@@ -569,7 +583,7 @@
         </w:tc>
         <w:tc>
           <w:tcPr>
-            <w:tcW w:w="4335" w:type="dxa"/>
+            <w:tcW w:w="3955" w:type="dxa"/>
           </w:tcPr>
           <w:p>
             <w:r>
@@ -584,7 +598,7 @@
         </w:trPr>
         <w:tc>
           <w:tcPr>
-            <w:tcW w:w="2243" w:type="dxa"/>
+            <w:tcW w:w="3325" w:type="dxa"/>
           </w:tcPr>
           <w:p>
             <w:pPr>
@@ -602,7 +616,7 @@
         </w:tc>
         <w:tc>
           <w:tcPr>
-            <w:tcW w:w="2857" w:type="dxa"/>
+            <w:tcW w:w="2070" w:type="dxa"/>
           </w:tcPr>
           <w:p>
             <w:pPr>
@@ -612,30 +626,52 @@
             </w:pPr>
             <w:proofErr w:type="spellStart"/>
             <w:r>
-              <w:rPr>
-                <w:rStyle w:val="RTiSWDocLiteralText"/>
-              </w:rPr>
-              <w:t>ExpandTemplateFile</w:t>
+              <w:t>TSTool</w:t>
             </w:r>
             <w:proofErr w:type="spellEnd"/>
             <w:r>
-              <w:rPr>
-                <w:rStyle w:val="RTiSWDocLiteralText"/>
-              </w:rPr>
-              <w:t>()</w:t>
+              <w:t xml:space="preserve"> main interface</w:t>
             </w:r>
           </w:p>
         </w:tc>
         <w:tc>
           <w:tcPr>
-            <w:tcW w:w="4335" w:type="dxa"/>
+            <w:tcW w:w="3955" w:type="dxa"/>
           </w:tcPr>
           <w:p>
             <w:r>
-              <w:t>This annotation is reserved for future use to help TSTool understand that a command file is a template.  This information is useful because otherwise TSTool tries to handle the template syntax, which results in command errors.</w:t>
+              <w:t xml:space="preserve">Similar to </w:t>
+            </w:r>
+            <w:r>
+              <w:rPr>
+                <w:rStyle w:val="RTiSWDocLiteralText"/>
+              </w:rPr>
+              <w:t>@</w:t>
+            </w:r>
+            <w:proofErr w:type="spellStart"/>
+            <w:r>
+              <w:rPr>
+                <w:rStyle w:val="RTiSWDocLiteralText"/>
+              </w:rPr>
+              <w:t>readOnly</w:t>
+            </w:r>
+            <w:proofErr w:type="spellEnd"/>
+            <w:r>
+              <w:t xml:space="preserve"> and indicates a template command file.  Currently, a</w:t>
             </w:r>
             <w:bookmarkStart w:id="1" w:name="_GoBack"/>
             <w:bookmarkEnd w:id="1"/>
+            <w:r>
+              <w:t xml:space="preserve"> text file editor needs to be used to edit template files because </w:t>
+            </w:r>
+            <w:proofErr w:type="spellStart"/>
+            <w:r>
+              <w:t>TSTool</w:t>
+            </w:r>
+            <w:proofErr w:type="spellEnd"/>
+            <w:r>
+              <w:t xml:space="preserve"> checks commands for final syntax.</w:t>
+            </w:r>
           </w:p>
         </w:tc>
       </w:tr>
@@ -645,7 +681,7 @@
         </w:trPr>
         <w:tc>
           <w:tcPr>
-            <w:tcW w:w="2243" w:type="dxa"/>
+            <w:tcW w:w="3325" w:type="dxa"/>
           </w:tcPr>
           <w:p>
             <w:pPr>
@@ -677,8 +713,21 @@
         </w:tc>
         <w:tc>
           <w:tcPr>
-            <w:tcW w:w="2857" w:type="dxa"/>
+            <w:tcW w:w="2070" w:type="dxa"/>
           </w:tcPr>
+          <w:p>
+            <w:pPr>
+              <w:rPr>
+                <w:rStyle w:val="RTiSWDocLiteralText"/>
+              </w:rPr>
+            </w:pPr>
+            <w:r>
+              <w:rPr>
+                <w:rStyle w:val="RTiSWDocLiteralText"/>
+              </w:rPr>
+              <w:t>Create</w:t>
+            </w:r>
+          </w:p>
           <w:p>
             <w:pPr>
               <w:rPr>
@@ -690,7 +739,7 @@
               <w:rPr>
                 <w:rStyle w:val="RTiSWDocLiteralText"/>
               </w:rPr>
-              <w:t>CreateRegressionTest</w:t>
+              <w:t>RegressionTest</w:t>
             </w:r>
             <w:proofErr w:type="spellEnd"/>
           </w:p>
@@ -713,7 +762,7 @@
         </w:tc>
         <w:tc>
           <w:tcPr>
-            <w:tcW w:w="4335" w:type="dxa"/>
+            <w:tcW w:w="3955" w:type="dxa"/>
           </w:tcPr>
           <w:p>
             <w:r>
@@ -768,9 +817,9 @@
         </w:rPr>
         <w:drawing>
           <wp:inline distT="0" distB="0" distL="0" distR="0">
-            <wp:extent cx="5934075" cy="3238500"/>
-            <wp:effectExtent l="0" t="0" r="9525" b="0"/>
-            <wp:docPr id="1" name="Picture 1" descr="command_Comment"/>
+            <wp:extent cx="5943600" cy="2176780"/>
+            <wp:effectExtent l="0" t="0" r="0" b="0"/>
+            <wp:docPr id="2" name="Picture 2"/>
             <wp:cNvGraphicFramePr>
               <a:graphicFrameLocks xmlns:a="http://schemas.openxmlformats.org/drawingml/2006/main" noChangeAspect="1"/>
             </wp:cNvGraphicFramePr>
@@ -778,10 +827,8 @@
               <a:graphicData uri="http://schemas.openxmlformats.org/drawingml/2006/picture">
                 <pic:pic xmlns:pic="http://schemas.openxmlformats.org/drawingml/2006/picture">
                   <pic:nvPicPr>
-                    <pic:cNvPr id="0" name="Picture 1" descr="command_Comment"/>
-                    <pic:cNvPicPr>
-                      <a:picLocks noChangeAspect="1" noChangeArrowheads="1"/>
-                    </pic:cNvPicPr>
+                    <pic:cNvPr id="2" name="command_Comment.png"/>
+                    <pic:cNvPicPr/>
                   </pic:nvPicPr>
                   <pic:blipFill>
                     <a:blip r:embed="rId6">
@@ -791,23 +838,18 @@
                         </a:ext>
                       </a:extLst>
                     </a:blip>
-                    <a:srcRect/>
                     <a:stretch>
                       <a:fillRect/>
                     </a:stretch>
                   </pic:blipFill>
-                  <pic:spPr bwMode="auto">
+                  <pic:spPr>
                     <a:xfrm>
                       <a:off x="0" y="0"/>
-                      <a:ext cx="5934075" cy="3238500"/>
+                      <a:ext cx="5943600" cy="2176780"/>
                     </a:xfrm>
                     <a:prstGeom prst="rect">
                       <a:avLst/>
                     </a:prstGeom>
-                    <a:noFill/>
-                    <a:ln>
-                      <a:noFill/>
-                    </a:ln>
                   </pic:spPr>
                 </pic:pic>
               </a:graphicData>
@@ -1037,7 +1079,13 @@
       <w:t>#</w:t>
     </w:r>
     <w:r>
-      <w:t xml:space="preserve"> - </w:t>
+      <w:t xml:space="preserve"> </w:t>
+    </w:r>
+    <w:r>
+      <w:t xml:space="preserve">Comment </w:t>
+    </w:r>
+    <w:r>
+      <w:t xml:space="preserve">- </w:t>
     </w:r>
     <w:r>
       <w:fldChar w:fldCharType="begin"/>
@@ -1131,7 +1179,13 @@
       <w:t>#</w:t>
     </w:r>
     <w:r>
-      <w:t xml:space="preserve"> - </w:t>
+      <w:t xml:space="preserve"> </w:t>
+    </w:r>
+    <w:r>
+      <w:t xml:space="preserve">Comment </w:t>
+    </w:r>
+    <w:r>
+      <w:t xml:space="preserve">- </w:t>
     </w:r>
     <w:r>
       <w:fldChar w:fldCharType="begin"/>
@@ -1208,8 +1262,13 @@
         <w:tab w:val="right" w:pos="9360"/>
       </w:tabs>
     </w:pPr>
-    <w:r>
-      <w:t>TSTool Documentation</w:t>
+    <w:proofErr w:type="spellStart"/>
+    <w:r>
+      <w:t>TSTool</w:t>
+    </w:r>
+    <w:proofErr w:type="spellEnd"/>
+    <w:r>
+      <w:t xml:space="preserve"> Documentation</w:t>
     </w:r>
     <w:r>
       <w:tab/>

</xml_diff>